<commit_message>
Docx: fixed bug when footnote reference is set on an image with no paragraph text.
</commit_message>
<xml_diff>
--- a/epubcreator/test/test_data/converters/docx/footnotes_images.docx
+++ b/epubcreator/test/test_data/converters/docx/footnotes_images.docx
@@ -14,6 +14,115 @@
       </w:r>
       <w:r>
         <w:t xml:space="preserve"> que contiene diversas imágenes.</w:t>
+      </w:r>
+    </w:p>
+    <w:p>
+      <w:r>
+        <w:t xml:space="preserve">Este es un párrafo con una imagen </w:t>
+      </w:r>
+      <w:r>
+        <w:rPr>
+          <w:noProof/>
+          <w:lang w:eastAsia="es-AR"/>
+        </w:rPr>
+        <w:drawing>
+          <wp:inline distT="0" distB="0" distL="0" distR="0" wp14:anchorId="5D31785A" wp14:editId="4DE2F7E6">
+            <wp:extent cx="952500" cy="952500"/>
+            <wp:effectExtent l="0" t="0" r="0" b="0"/>
+            <wp:docPr id="3" name="Imagen 3"/>
+            <wp:cNvGraphicFramePr>
+              <a:graphicFrameLocks xmlns:a="http://schemas.openxmlformats.org/drawingml/2006/main" noChangeAspect="1"/>
+            </wp:cNvGraphicFramePr>
+            <a:graphic xmlns:a="http://schemas.openxmlformats.org/drawingml/2006/main">
+              <a:graphicData uri="http://schemas.openxmlformats.org/drawingml/2006/picture">
+                <pic:pic xmlns:pic="http://schemas.openxmlformats.org/drawingml/2006/picture">
+                  <pic:nvPicPr>
+                    <pic:cNvPr id="0" name=""/>
+                    <pic:cNvPicPr/>
+                  </pic:nvPicPr>
+                  <pic:blipFill>
+                    <a:blip r:embed="rId8"/>
+                    <a:stretch>
+                      <a:fillRect/>
+                    </a:stretch>
+                  </pic:blipFill>
+                  <pic:spPr>
+                    <a:xfrm>
+                      <a:off x="0" y="0"/>
+                      <a:ext cx="952500" cy="952500"/>
+                    </a:xfrm>
+                    <a:prstGeom prst="rect">
+                      <a:avLst/>
+                    </a:prstGeom>
+                  </pic:spPr>
+                </pic:pic>
+              </a:graphicData>
+            </a:graphic>
+          </wp:inline>
+        </w:drawing>
+      </w:r>
+      <w:r>
+        <w:rPr>
+          <w:rStyle w:val="Refdenotaalpie"/>
+        </w:rPr>
+        <w:footnoteReference w:id="2"/>
+      </w:r>
+      <w:r>
+        <w:t xml:space="preserve"> inline, y una nota al pie colocada sobre la imagen.</w:t>
+      </w:r>
+    </w:p>
+    <w:p>
+      <w:r>
+        <w:t>Debajo de este párrafo hay una imagen con una nota al pie:</w:t>
+      </w:r>
+    </w:p>
+    <w:p>
+      <w:r>
+        <w:rPr>
+          <w:noProof/>
+          <w:lang w:eastAsia="es-AR"/>
+        </w:rPr>
+        <w:drawing>
+          <wp:inline distT="0" distB="0" distL="0" distR="0" wp14:anchorId="0DEB527E" wp14:editId="17C85F07">
+            <wp:extent cx="952500" cy="952500"/>
+            <wp:effectExtent l="0" t="0" r="0" b="0"/>
+            <wp:docPr id="6" name="Imagen 6"/>
+            <wp:cNvGraphicFramePr>
+              <a:graphicFrameLocks xmlns:a="http://schemas.openxmlformats.org/drawingml/2006/main" noChangeAspect="1"/>
+            </wp:cNvGraphicFramePr>
+            <a:graphic xmlns:a="http://schemas.openxmlformats.org/drawingml/2006/main">
+              <a:graphicData uri="http://schemas.openxmlformats.org/drawingml/2006/picture">
+                <pic:pic xmlns:pic="http://schemas.openxmlformats.org/drawingml/2006/picture">
+                  <pic:nvPicPr>
+                    <pic:cNvPr id="0" name=""/>
+                    <pic:cNvPicPr/>
+                  </pic:nvPicPr>
+                  <pic:blipFill>
+                    <a:blip r:embed="rId9"/>
+                    <a:stretch>
+                      <a:fillRect/>
+                    </a:stretch>
+                  </pic:blipFill>
+                  <pic:spPr>
+                    <a:xfrm>
+                      <a:off x="0" y="0"/>
+                      <a:ext cx="952500" cy="952500"/>
+                    </a:xfrm>
+                    <a:prstGeom prst="rect">
+                      <a:avLst/>
+                    </a:prstGeom>
+                  </pic:spPr>
+                </pic:pic>
+              </a:graphicData>
+            </a:graphic>
+          </wp:inline>
+        </w:drawing>
+      </w:r>
+      <w:r>
+        <w:rPr>
+          <w:rStyle w:val="Refdenotaalpie"/>
+        </w:rPr>
+        <w:footnoteReference w:id="3"/>
       </w:r>
     </w:p>
     <w:sectPr>
@@ -139,15 +248,7 @@
         <w:pStyle w:val="Textonotapie"/>
       </w:pPr>
       <w:r>
-        <w:t xml:space="preserve">Este es otro párrafo con una imagen </w:t>
-      </w:r>
-      <w:proofErr w:type="spellStart"/>
-      <w:r>
-        <w:t>inline</w:t>
-      </w:r>
-      <w:proofErr w:type="spellEnd"/>
-      <w:r>
-        <w:t xml:space="preserve"> de un cuadrado rojo: </w:t>
+        <w:t xml:space="preserve">Este es otro párrafo con una imagen inline de un cuadrado rojo: </w:t>
       </w:r>
       <w:r>
         <w:rPr>
@@ -190,8 +291,49 @@
           </wp:inline>
         </w:drawing>
       </w:r>
+    </w:p>
+  </w:footnote>
+  <w:footnote w:id="2">
+    <w:p>
+      <w:pPr>
+        <w:pStyle w:val="Textonotapie"/>
+      </w:pPr>
+      <w:r>
+        <w:rPr>
+          <w:rStyle w:val="Refdenotaalpie"/>
+        </w:rPr>
+        <w:footnoteRef/>
+      </w:r>
+      <w:r>
+        <w:t xml:space="preserve"> </w:t>
+      </w:r>
+      <w:r>
+        <w:t>Segunda</w:t>
+      </w:r>
+      <w:r>
+        <w:t xml:space="preserve"> nota al pie.</w:t>
+      </w:r>
+    </w:p>
+  </w:footnote>
+  <w:footnote w:id="3">
+    <w:p>
+      <w:pPr>
+        <w:pStyle w:val="Textonotapie"/>
+      </w:pPr>
+      <w:r>
+        <w:rPr>
+          <w:rStyle w:val="Refdenotaalpie"/>
+        </w:rPr>
+        <w:footnoteRef/>
+      </w:r>
+      <w:r>
+        <w:t xml:space="preserve"> Tercera</w:t>
+      </w:r>
       <w:bookmarkStart w:id="0" w:name="_GoBack"/>
       <w:bookmarkEnd w:id="0"/>
+      <w:r>
+        <w:t xml:space="preserve"> nota al pie.</w:t>
+      </w:r>
     </w:p>
   </w:footnote>
 </w:footnotes>
@@ -1005,7 +1147,7 @@
 </file>
 
 <file path=customXml/itemProps1.xml><?xml version="1.0" encoding="utf-8"?>
-<ds:datastoreItem xmlns:ds="http://schemas.openxmlformats.org/officeDocument/2006/customXml" ds:itemID="{26117211-5273-4CB0-9B65-B82F9AA50FB3}">
+<ds:datastoreItem xmlns:ds="http://schemas.openxmlformats.org/officeDocument/2006/customXml" ds:itemID="{2C675466-9C28-410E-BE62-3CF2CB168CAB}">
   <ds:schemaRefs>
     <ds:schemaRef ds:uri="http://schemas.openxmlformats.org/officeDocument/2006/bibliography"/>
   </ds:schemaRefs>

</xml_diff>